<commit_message>
pequenas alteracoes no docx
</commit_message>
<xml_diff>
--- a/relatorio EP02.docx
+++ b/relatorio EP02.docx
@@ -659,7 +659,23 @@
           <w:sz w:val="24"/>
           <w:szCs w:val="24"/>
         </w:rPr>
-        <w:t xml:space="preserve">que processa ambos os grafos. Esses são executados dentro de um comando </w:t>
+        <w:t>que processa ambo</w:t>
+      </w:r>
+      <w:r>
+        <w:rPr>
+          <w:rFonts w:asciiTheme="minorHAnsi" w:hAnsiTheme="minorHAnsi" w:cstheme="minorHAnsi"/>
+          <w:sz w:val="24"/>
+          <w:szCs w:val="24"/>
+        </w:rPr>
+        <w:t>s</w:t>
+      </w:r>
+      <w:r>
+        <w:rPr>
+          <w:rFonts w:asciiTheme="minorHAnsi" w:hAnsiTheme="minorHAnsi" w:cstheme="minorHAnsi"/>
+          <w:sz w:val="24"/>
+          <w:szCs w:val="24"/>
+        </w:rPr>
+        <w:t xml:space="preserve">. Esses são executados dentro de um comando </w:t>
       </w:r>
       <w:r>
         <w:rPr>
@@ -875,8 +891,20 @@
           <w:sz w:val="24"/>
           <w:szCs w:val="24"/>
         </w:rPr>
-        <w:t>For densidade in densidades{</w:t>
-      </w:r>
+        <w:t xml:space="preserve">For densidade in </w:t>
+      </w:r>
+      <w:proofErr w:type="gramStart"/>
+      <w:r>
+        <w:rPr>
+          <w:rFonts w:asciiTheme="majorHAnsi" w:hAnsiTheme="majorHAnsi" w:cstheme="majorHAnsi"/>
+          <w:i/>
+          <w:iCs/>
+          <w:sz w:val="24"/>
+          <w:szCs w:val="24"/>
+        </w:rPr>
+        <w:t>densidades{</w:t>
+      </w:r>
+      <w:proofErr w:type="gramEnd"/>
     </w:p>
     <w:p>
       <w:pPr>
@@ -909,8 +937,20 @@
           <w:szCs w:val="24"/>
         </w:rPr>
         <w:tab/>
-        <w:t>For entrada in entradas{</w:t>
-      </w:r>
+        <w:t xml:space="preserve">For entrada in </w:t>
+      </w:r>
+      <w:proofErr w:type="gramStart"/>
+      <w:r>
+        <w:rPr>
+          <w:rFonts w:asciiTheme="majorHAnsi" w:hAnsiTheme="majorHAnsi" w:cstheme="majorHAnsi"/>
+          <w:i/>
+          <w:iCs/>
+          <w:sz w:val="24"/>
+          <w:szCs w:val="24"/>
+        </w:rPr>
+        <w:t>entradas{</w:t>
+      </w:r>
+      <w:proofErr w:type="gramEnd"/>
     </w:p>
     <w:p>
       <w:pPr>
@@ -977,6 +1017,7 @@
         <w:t xml:space="preserve"> = new </w:t>
       </w:r>
       <w:proofErr w:type="spellStart"/>
+      <w:proofErr w:type="gramStart"/>
       <w:r>
         <w:rPr>
           <w:rFonts w:asciiTheme="majorHAnsi" w:hAnsiTheme="majorHAnsi" w:cstheme="majorHAnsi"/>
@@ -996,7 +1037,18 @@
           <w:sz w:val="24"/>
           <w:szCs w:val="24"/>
         </w:rPr>
-        <w:t>(densidade, entrada)</w:t>
+        <w:t>(</w:t>
+      </w:r>
+      <w:proofErr w:type="gramEnd"/>
+      <w:r>
+        <w:rPr>
+          <w:rFonts w:asciiTheme="majorHAnsi" w:hAnsiTheme="majorHAnsi" w:cstheme="majorHAnsi"/>
+          <w:i/>
+          <w:iCs/>
+          <w:sz w:val="24"/>
+          <w:szCs w:val="24"/>
+        </w:rPr>
+        <w:t>densidade, entrada)</w:t>
       </w:r>
     </w:p>
     <w:p>
@@ -1065,6 +1117,7 @@
         <w:t xml:space="preserve"> = new </w:t>
       </w:r>
       <w:proofErr w:type="spellStart"/>
+      <w:proofErr w:type="gramStart"/>
       <w:r>
         <w:rPr>
           <w:rFonts w:asciiTheme="majorHAnsi" w:hAnsiTheme="majorHAnsi" w:cstheme="majorHAnsi"/>
@@ -1084,7 +1137,18 @@
           <w:sz w:val="24"/>
           <w:szCs w:val="24"/>
         </w:rPr>
-        <w:t>(densidade, entrada)</w:t>
+        <w:t>(</w:t>
+      </w:r>
+      <w:proofErr w:type="gramEnd"/>
+      <w:r>
+        <w:rPr>
+          <w:rFonts w:asciiTheme="majorHAnsi" w:hAnsiTheme="majorHAnsi" w:cstheme="majorHAnsi"/>
+          <w:i/>
+          <w:iCs/>
+          <w:sz w:val="24"/>
+          <w:szCs w:val="24"/>
+        </w:rPr>
+        <w:t>densidade, entrada)</w:t>
       </w:r>
     </w:p>
     <w:p>
@@ -1832,8 +1896,20 @@
           <w:sz w:val="24"/>
           <w:szCs w:val="24"/>
         </w:rPr>
-        <w:t>For densidade in densidades{</w:t>
-      </w:r>
+        <w:t xml:space="preserve">For densidade in </w:t>
+      </w:r>
+      <w:proofErr w:type="gramStart"/>
+      <w:r>
+        <w:rPr>
+          <w:rFonts w:asciiTheme="majorHAnsi" w:hAnsiTheme="majorHAnsi" w:cstheme="majorHAnsi"/>
+          <w:i/>
+          <w:iCs/>
+          <w:sz w:val="24"/>
+          <w:szCs w:val="24"/>
+        </w:rPr>
+        <w:t>densidades{</w:t>
+      </w:r>
+      <w:proofErr w:type="gramEnd"/>
     </w:p>
     <w:p>
       <w:pPr>
@@ -1866,8 +1942,20 @@
           <w:szCs w:val="24"/>
         </w:rPr>
         <w:tab/>
-        <w:t>For entrada in entradas{</w:t>
-      </w:r>
+        <w:t xml:space="preserve">For entrada in </w:t>
+      </w:r>
+      <w:proofErr w:type="gramStart"/>
+      <w:r>
+        <w:rPr>
+          <w:rFonts w:asciiTheme="majorHAnsi" w:hAnsiTheme="majorHAnsi" w:cstheme="majorHAnsi"/>
+          <w:i/>
+          <w:iCs/>
+          <w:sz w:val="24"/>
+          <w:szCs w:val="24"/>
+        </w:rPr>
+        <w:t>entradas{</w:t>
+      </w:r>
+      <w:proofErr w:type="gramEnd"/>
     </w:p>
     <w:p>
       <w:pPr>
@@ -1934,6 +2022,7 @@
         <w:t xml:space="preserve"> = new </w:t>
       </w:r>
       <w:proofErr w:type="spellStart"/>
+      <w:proofErr w:type="gramStart"/>
       <w:r>
         <w:rPr>
           <w:rFonts w:asciiTheme="majorHAnsi" w:hAnsiTheme="majorHAnsi" w:cstheme="majorHAnsi"/>
@@ -1953,7 +2042,18 @@
           <w:sz w:val="24"/>
           <w:szCs w:val="24"/>
         </w:rPr>
-        <w:t>(densidade, entrada)</w:t>
+        <w:t>(</w:t>
+      </w:r>
+      <w:proofErr w:type="gramEnd"/>
+      <w:r>
+        <w:rPr>
+          <w:rFonts w:asciiTheme="majorHAnsi" w:hAnsiTheme="majorHAnsi" w:cstheme="majorHAnsi"/>
+          <w:i/>
+          <w:iCs/>
+          <w:sz w:val="24"/>
+          <w:szCs w:val="24"/>
+        </w:rPr>
+        <w:t>densidade, entrada)</w:t>
       </w:r>
     </w:p>
     <w:p>
@@ -2002,6 +2102,7 @@
         <w:t xml:space="preserve"> = new </w:t>
       </w:r>
       <w:proofErr w:type="spellStart"/>
+      <w:proofErr w:type="gramStart"/>
       <w:r>
         <w:rPr>
           <w:rFonts w:asciiTheme="majorHAnsi" w:hAnsiTheme="majorHAnsi" w:cstheme="majorHAnsi"/>
@@ -2021,7 +2122,18 @@
           <w:sz w:val="24"/>
           <w:szCs w:val="24"/>
         </w:rPr>
-        <w:t>(densidade, entrada)</w:t>
+        <w:t>(</w:t>
+      </w:r>
+      <w:proofErr w:type="gramEnd"/>
+      <w:r>
+        <w:rPr>
+          <w:rFonts w:asciiTheme="majorHAnsi" w:hAnsiTheme="majorHAnsi" w:cstheme="majorHAnsi"/>
+          <w:i/>
+          <w:iCs/>
+          <w:sz w:val="24"/>
+          <w:szCs w:val="24"/>
+        </w:rPr>
+        <w:t>densidade, entrada)</w:t>
       </w:r>
     </w:p>
     <w:p>
@@ -2681,7 +2793,7 @@
           <w:sz w:val="24"/>
           <w:szCs w:val="24"/>
         </w:rPr>
-        <w:t>elementos,</w:t>
+        <w:t>elementos</w:t>
       </w:r>
       <w:r>
         <w:rPr>
@@ -2697,7 +2809,7 @@
           <w:sz w:val="24"/>
           <w:szCs w:val="24"/>
         </w:rPr>
-        <w:t xml:space="preserve">mas serão apresentados gráficos de </w:t>
+        <w:t>e a de entradas</w:t>
       </w:r>
       <w:r>
         <w:rPr>
@@ -2705,7 +2817,7 @@
           <w:sz w:val="24"/>
           <w:szCs w:val="24"/>
         </w:rPr>
-        <w:t xml:space="preserve">apenas </w:t>
+        <w:t xml:space="preserve"> tem</w:t>
       </w:r>
       <w:r>
         <w:rPr>
@@ -2713,7 +2825,7 @@
           <w:sz w:val="24"/>
           <w:szCs w:val="24"/>
         </w:rPr>
-        <w:t xml:space="preserve">oito pois seus comportamentos são muito </w:t>
+        <w:t xml:space="preserve"> treze, sendo sete deles menores ou iguais a 50</w:t>
       </w:r>
       <w:r>
         <w:rPr>
@@ -2721,7 +2833,7 @@
           <w:sz w:val="24"/>
           <w:szCs w:val="24"/>
         </w:rPr>
-        <w:t>semelhantes</w:t>
+        <w:t>0</w:t>
       </w:r>
       <w:r>
         <w:rPr>
@@ -2729,7 +2841,7 @@
           <w:sz w:val="24"/>
           <w:szCs w:val="24"/>
         </w:rPr>
-        <w:t xml:space="preserve">; </w:t>
+        <w:t>.000 (</w:t>
       </w:r>
       <w:r>
         <w:rPr>
@@ -2737,23 +2849,25 @@
           <w:sz w:val="24"/>
           <w:szCs w:val="24"/>
         </w:rPr>
-        <w:t>e a de entradas</w:t>
-      </w:r>
+        <w:t xml:space="preserve">que incluem a execução dos métodos de </w:t>
+      </w:r>
+      <w:proofErr w:type="spellStart"/>
       <w:r>
         <w:rPr>
           <w:rFonts w:asciiTheme="minorHAnsi" w:hAnsiTheme="minorHAnsi" w:cstheme="minorHAnsi"/>
           <w:sz w:val="24"/>
           <w:szCs w:val="24"/>
         </w:rPr>
-        <w:t xml:space="preserve"> tem</w:t>
-      </w:r>
+        <w:t>BellmanFord</w:t>
+      </w:r>
+      <w:proofErr w:type="spellEnd"/>
       <w:r>
         <w:rPr>
           <w:rFonts w:asciiTheme="minorHAnsi" w:hAnsiTheme="minorHAnsi" w:cstheme="minorHAnsi"/>
           <w:sz w:val="24"/>
           <w:szCs w:val="24"/>
         </w:rPr>
-        <w:t xml:space="preserve"> treze, sendo sete deles menores ou iguais a 50</w:t>
+        <w:t xml:space="preserve">), conclui-se que foram realizados </w:t>
       </w:r>
       <w:r>
         <w:rPr>
@@ -2761,7 +2875,7 @@
           <w:sz w:val="24"/>
           <w:szCs w:val="24"/>
         </w:rPr>
-        <w:t>0</w:t>
+        <w:t xml:space="preserve">um total de 742 testes, sendo 490 deles </w:t>
       </w:r>
       <w:r>
         <w:rPr>
@@ -2769,7 +2883,7 @@
           <w:sz w:val="24"/>
           <w:szCs w:val="24"/>
         </w:rPr>
-        <w:t>.000 (</w:t>
+        <w:t>que incluem</w:t>
       </w:r>
       <w:r>
         <w:rPr>
@@ -2777,7 +2891,7 @@
           <w:sz w:val="24"/>
           <w:szCs w:val="24"/>
         </w:rPr>
-        <w:t xml:space="preserve">que incluem a execução dos métodos de </w:t>
+        <w:t xml:space="preserve"> os resultados dos métodos de </w:t>
       </w:r>
       <w:proofErr w:type="spellStart"/>
       <w:r>
@@ -2795,50 +2909,19 @@
           <w:sz w:val="24"/>
           <w:szCs w:val="24"/>
         </w:rPr>
-        <w:t xml:space="preserve">), conclui-se que foram realizados </w:t>
-      </w:r>
-      <w:r>
+        <w:t>.</w:t>
+      </w:r>
+    </w:p>
+    <w:p>
+      <w:pPr>
+        <w:spacing w:line="360" w:lineRule="auto"/>
+        <w:jc w:val="both"/>
         <w:rPr>
           <w:rFonts w:asciiTheme="minorHAnsi" w:hAnsiTheme="minorHAnsi" w:cstheme="minorHAnsi"/>
           <w:sz w:val="24"/>
           <w:szCs w:val="24"/>
         </w:rPr>
-        <w:t xml:space="preserve">um total de 742 testes, sendo 490 deles </w:t>
-      </w:r>
-      <w:r>
-        <w:rPr>
-          <w:rFonts w:asciiTheme="minorHAnsi" w:hAnsiTheme="minorHAnsi" w:cstheme="minorHAnsi"/>
-          <w:sz w:val="24"/>
-          <w:szCs w:val="24"/>
-        </w:rPr>
-        <w:t>que incluem</w:t>
-      </w:r>
-      <w:r>
-        <w:rPr>
-          <w:rFonts w:asciiTheme="minorHAnsi" w:hAnsiTheme="minorHAnsi" w:cstheme="minorHAnsi"/>
-          <w:sz w:val="24"/>
-          <w:szCs w:val="24"/>
-        </w:rPr>
-        <w:t xml:space="preserve"> os resultados dos métodos de </w:t>
-      </w:r>
-      <w:proofErr w:type="spellStart"/>
-      <w:r>
-        <w:rPr>
-          <w:rFonts w:asciiTheme="minorHAnsi" w:hAnsiTheme="minorHAnsi" w:cstheme="minorHAnsi"/>
-          <w:sz w:val="24"/>
-          <w:szCs w:val="24"/>
-        </w:rPr>
-        <w:t>BellmanFord</w:t>
-      </w:r>
-      <w:proofErr w:type="spellEnd"/>
-      <w:r>
-        <w:rPr>
-          <w:rFonts w:asciiTheme="minorHAnsi" w:hAnsiTheme="minorHAnsi" w:cstheme="minorHAnsi"/>
-          <w:sz w:val="24"/>
-          <w:szCs w:val="24"/>
-        </w:rPr>
-        <w:t>.</w:t>
-      </w:r>
+      </w:pPr>
     </w:p>
     <w:p>
       <w:pPr>
@@ -3104,6 +3187,7 @@
         <w:t xml:space="preserve">&gt;&gt; </w:t>
       </w:r>
       <w:proofErr w:type="spellStart"/>
+      <w:proofErr w:type="gramStart"/>
       <w:r>
         <w:rPr>
           <w:rFonts w:asciiTheme="minorHAnsi" w:hAnsiTheme="minorHAnsi" w:cstheme="minorHAnsi"/>
@@ -3123,7 +3207,18 @@
           <w:sz w:val="24"/>
           <w:szCs w:val="24"/>
         </w:rPr>
-        <w:t xml:space="preserve"> -Xms512m -Xmx5120m </w:t>
+        <w:t xml:space="preserve">  -</w:t>
+      </w:r>
+      <w:proofErr w:type="gramEnd"/>
+      <w:r>
+        <w:rPr>
+          <w:rFonts w:asciiTheme="minorHAnsi" w:hAnsiTheme="minorHAnsi" w:cstheme="minorHAnsi"/>
+          <w:i/>
+          <w:iCs/>
+          <w:sz w:val="24"/>
+          <w:szCs w:val="24"/>
+        </w:rPr>
+        <w:t xml:space="preserve">Xmx5120m </w:t>
       </w:r>
       <w:proofErr w:type="spellStart"/>
       <w:r>
@@ -3168,7 +3263,23 @@
           <w:szCs w:val="24"/>
         </w:rPr>
         <w:tab/>
-        <w:t>Ou seja, estamos fornecendo à máquina virtual quase 5GB de memória RAM.  Com esses recursos verificamos que o número máximo de entradas que o programa consegue lidar é de 40 milhões. Mais que isso é verificado o erro de</w:t>
+        <w:t>Ou seja, estamos fornecendo à máquina virtual quase 5GB de memória RAM</w:t>
+      </w:r>
+      <w:r>
+        <w:rPr>
+          <w:rFonts w:asciiTheme="minorHAnsi" w:hAnsiTheme="minorHAnsi" w:cstheme="minorHAnsi"/>
+          <w:sz w:val="24"/>
+          <w:szCs w:val="24"/>
+        </w:rPr>
+        <w:t xml:space="preserve"> (evitamos usar mais para o computador não “travar”)</w:t>
+      </w:r>
+      <w:r>
+        <w:rPr>
+          <w:rFonts w:asciiTheme="minorHAnsi" w:hAnsiTheme="minorHAnsi" w:cstheme="minorHAnsi"/>
+          <w:sz w:val="24"/>
+          <w:szCs w:val="24"/>
+        </w:rPr>
+        <w:t>.  Com esses recursos verificamos que o número máximo de entradas que o programa consegue lidar é de 40 milhões. Mais que isso é verificado o erro de</w:t>
       </w:r>
       <w:r>
         <w:rPr>
@@ -3181,6 +3292,7 @@
         <w:t xml:space="preserve"> </w:t>
       </w:r>
       <w:proofErr w:type="spellStart"/>
+      <w:proofErr w:type="gramStart"/>
       <w:r>
         <w:rPr>
           <w:rFonts w:asciiTheme="minorHAnsi" w:hAnsiTheme="minorHAnsi" w:cstheme="minorHAnsi"/>
@@ -3189,7 +3301,18 @@
           <w:sz w:val="24"/>
           <w:szCs w:val="24"/>
         </w:rPr>
-        <w:t>java.lang.OutOfMemoryError</w:t>
+        <w:t>java.lang</w:t>
+      </w:r>
+      <w:proofErr w:type="gramEnd"/>
+      <w:r>
+        <w:rPr>
+          <w:rFonts w:asciiTheme="minorHAnsi" w:hAnsiTheme="minorHAnsi" w:cstheme="minorHAnsi"/>
+          <w:i/>
+          <w:iCs/>
+          <w:sz w:val="24"/>
+          <w:szCs w:val="24"/>
+        </w:rPr>
+        <w:t>.OutOfMemoryError</w:t>
       </w:r>
       <w:proofErr w:type="spellEnd"/>
       <w:r>
@@ -3762,7 +3885,23 @@
           <w:sz w:val="24"/>
           <w:szCs w:val="24"/>
         </w:rPr>
-        <w:t xml:space="preserve"> (densidade). Tais valores foram selecionados de forma aleatória.</w:t>
+        <w:t xml:space="preserve"> (densidade)</w:t>
+      </w:r>
+      <w:r>
+        <w:rPr>
+          <w:rFonts w:asciiTheme="minorHAnsi" w:hAnsiTheme="minorHAnsi" w:cstheme="minorHAnsi"/>
+          <w:sz w:val="24"/>
+          <w:szCs w:val="24"/>
+        </w:rPr>
+        <w:t xml:space="preserve"> for constante</w:t>
+      </w:r>
+      <w:r>
+        <w:rPr>
+          <w:rFonts w:asciiTheme="minorHAnsi" w:hAnsiTheme="minorHAnsi" w:cstheme="minorHAnsi"/>
+          <w:sz w:val="24"/>
+          <w:szCs w:val="24"/>
+        </w:rPr>
+        <w:t>. Tais valores foram selecionados de forma aleatória.</w:t>
       </w:r>
     </w:p>
     <w:p>
@@ -3831,7 +3970,7 @@
           <w:sz w:val="24"/>
           <w:szCs w:val="24"/>
         </w:rPr>
-        <w:t>em diferentes situações e encontrar, se possível, o tipo de grafo ao qual o algoritmo melhor desempenha.</w:t>
+        <w:t xml:space="preserve">em diferentes situações e encontrar, se possível, o grafo </w:t>
       </w:r>
       <w:r>
         <w:rPr>
@@ -3839,6 +3978,22 @@
           <w:sz w:val="24"/>
           <w:szCs w:val="24"/>
         </w:rPr>
+        <w:t xml:space="preserve">com </w:t>
+      </w:r>
+      <w:r>
+        <w:rPr>
+          <w:rFonts w:asciiTheme="minorHAnsi" w:hAnsiTheme="minorHAnsi" w:cstheme="minorHAnsi"/>
+          <w:sz w:val="24"/>
+          <w:szCs w:val="24"/>
+        </w:rPr>
+        <w:t>o qual o algoritmo melhor desempenha.</w:t>
+      </w:r>
+      <w:r>
+        <w:rPr>
+          <w:rFonts w:asciiTheme="minorHAnsi" w:hAnsiTheme="minorHAnsi" w:cstheme="minorHAnsi"/>
+          <w:sz w:val="24"/>
+          <w:szCs w:val="24"/>
+        </w:rPr>
         <w:t xml:space="preserve"> </w:t>
       </w:r>
       <w:r>
@@ -3847,41 +4002,25 @@
           <w:sz w:val="24"/>
           <w:szCs w:val="24"/>
         </w:rPr>
-        <w:t xml:space="preserve">Em cada eixo, caso haja valores em parêntesis, esse representará a quantidade de vértices do grafo que foi analisado pelo algoritmo </w:t>
-      </w:r>
+        <w:t xml:space="preserve">Em cada eixo, caso haja valores em parêntesis, esse representará a quantidade de vértices do grafo que foi analisado pelo algoritmo (calculado por método apresentado pelo professor em vídeo do </w:t>
+      </w:r>
+      <w:proofErr w:type="spellStart"/>
       <w:r>
         <w:rPr>
           <w:rFonts w:asciiTheme="minorHAnsi" w:hAnsiTheme="minorHAnsi" w:cstheme="minorHAnsi"/>
           <w:sz w:val="24"/>
           <w:szCs w:val="24"/>
         </w:rPr>
-        <w:t xml:space="preserve">(calculado por método apresentado pelo professor em vídeo do </w:t>
-      </w:r>
-      <w:proofErr w:type="spellStart"/>
+        <w:t>youtube</w:t>
+      </w:r>
+      <w:proofErr w:type="spellEnd"/>
       <w:r>
         <w:rPr>
           <w:rFonts w:asciiTheme="minorHAnsi" w:hAnsiTheme="minorHAnsi" w:cstheme="minorHAnsi"/>
           <w:sz w:val="24"/>
           <w:szCs w:val="24"/>
         </w:rPr>
-        <w:t>youtube</w:t>
-      </w:r>
-      <w:proofErr w:type="spellEnd"/>
-      <w:r>
-        <w:rPr>
-          <w:rFonts w:asciiTheme="minorHAnsi" w:hAnsiTheme="minorHAnsi" w:cstheme="minorHAnsi"/>
-          <w:sz w:val="24"/>
-          <w:szCs w:val="24"/>
-        </w:rPr>
-        <w:t>)</w:t>
-      </w:r>
-      <w:r>
-        <w:rPr>
-          <w:rFonts w:asciiTheme="minorHAnsi" w:hAnsiTheme="minorHAnsi" w:cstheme="minorHAnsi"/>
-          <w:sz w:val="24"/>
-          <w:szCs w:val="24"/>
-        </w:rPr>
-        <w:t>.</w:t>
+        <w:t>).</w:t>
       </w:r>
     </w:p>
     <w:p>
@@ -3928,6 +4067,7 @@
         </w:rPr>
       </w:pPr>
       <w:proofErr w:type="spellStart"/>
+      <w:proofErr w:type="gramStart"/>
       <w:r>
         <w:rPr>
           <w:rFonts w:asciiTheme="minorHAnsi" w:hAnsiTheme="minorHAnsi" w:cstheme="minorHAnsi"/>
@@ -3943,7 +4083,16 @@
           <w:sz w:val="24"/>
           <w:szCs w:val="24"/>
         </w:rPr>
-        <w:t>(DAG</w:t>
+        <w:t>(</w:t>
+      </w:r>
+      <w:proofErr w:type="gramEnd"/>
+      <w:r>
+        <w:rPr>
+          <w:rFonts w:asciiTheme="minorHAnsi" w:hAnsiTheme="minorHAnsi" w:cstheme="minorHAnsi"/>
+          <w:sz w:val="24"/>
+          <w:szCs w:val="24"/>
+        </w:rPr>
+        <w:t>DAG</w:t>
       </w:r>
       <w:r>
         <w:rPr>
@@ -4004,6 +4153,7 @@
         </w:rPr>
       </w:pPr>
       <w:proofErr w:type="spellStart"/>
+      <w:proofErr w:type="gramStart"/>
       <w:r>
         <w:rPr>
           <w:rFonts w:asciiTheme="minorHAnsi" w:hAnsiTheme="minorHAnsi" w:cstheme="minorHAnsi"/>
@@ -4019,7 +4169,16 @@
           <w:sz w:val="24"/>
           <w:szCs w:val="24"/>
         </w:rPr>
-        <w:t>(DAG</w:t>
+        <w:t>(</w:t>
+      </w:r>
+      <w:proofErr w:type="gramEnd"/>
+      <w:r>
+        <w:rPr>
+          <w:rFonts w:asciiTheme="minorHAnsi" w:hAnsiTheme="minorHAnsi" w:cstheme="minorHAnsi"/>
+          <w:sz w:val="24"/>
+          <w:szCs w:val="24"/>
+        </w:rPr>
+        <w:t>DAG</w:t>
       </w:r>
       <w:r>
         <w:rPr>
@@ -4080,6 +4239,7 @@
         </w:rPr>
       </w:pPr>
       <w:proofErr w:type="spellStart"/>
+      <w:proofErr w:type="gramStart"/>
       <w:r>
         <w:rPr>
           <w:rFonts w:asciiTheme="minorHAnsi" w:hAnsiTheme="minorHAnsi" w:cstheme="minorHAnsi"/>
@@ -4095,7 +4255,16 @@
           <w:sz w:val="24"/>
           <w:szCs w:val="24"/>
         </w:rPr>
-        <w:t>(DAG</w:t>
+        <w:t>(</w:t>
+      </w:r>
+      <w:proofErr w:type="gramEnd"/>
+      <w:r>
+        <w:rPr>
+          <w:rFonts w:asciiTheme="minorHAnsi" w:hAnsiTheme="minorHAnsi" w:cstheme="minorHAnsi"/>
+          <w:sz w:val="24"/>
+          <w:szCs w:val="24"/>
+        </w:rPr>
+        <w:t>DAG</w:t>
       </w:r>
       <w:r>
         <w:rPr>
@@ -4938,47 +5107,7 @@
           <w:sz w:val="24"/>
           <w:szCs w:val="24"/>
         </w:rPr>
-        <w:t xml:space="preserve"> (entrada &lt;= </w:t>
-      </w:r>
-      <w:r>
-        <w:rPr>
-          <w:rFonts w:asciiTheme="majorHAnsi" w:hAnsiTheme="majorHAnsi" w:cstheme="majorHAnsi"/>
-          <w:i/>
-          <w:iCs/>
-          <w:sz w:val="24"/>
-          <w:szCs w:val="24"/>
-        </w:rPr>
-        <w:t>1</w:t>
-      </w:r>
-      <w:r>
-        <w:rPr>
-          <w:rFonts w:asciiTheme="majorHAnsi" w:hAnsiTheme="majorHAnsi" w:cstheme="majorHAnsi"/>
-          <w:i/>
-          <w:iCs/>
-          <w:sz w:val="24"/>
-          <w:szCs w:val="24"/>
-        </w:rPr>
-        <w:t>50</w:t>
-      </w:r>
-      <w:r>
-        <w:rPr>
-          <w:rFonts w:asciiTheme="majorHAnsi" w:hAnsiTheme="majorHAnsi" w:cstheme="majorHAnsi"/>
-          <w:i/>
-          <w:iCs/>
-          <w:sz w:val="24"/>
-          <w:szCs w:val="24"/>
-        </w:rPr>
-        <w:t>0</w:t>
-      </w:r>
-      <w:r>
-        <w:rPr>
-          <w:rFonts w:asciiTheme="majorHAnsi" w:hAnsiTheme="majorHAnsi" w:cstheme="majorHAnsi"/>
-          <w:i/>
-          <w:iCs/>
-          <w:sz w:val="24"/>
-          <w:szCs w:val="24"/>
-        </w:rPr>
-        <w:t>000)</w:t>
+        <w:t xml:space="preserve"> (entrada &lt;= 1500000)</w:t>
       </w:r>
     </w:p>
     <w:p>
@@ -5120,47 +5249,7 @@
           <w:sz w:val="24"/>
           <w:szCs w:val="24"/>
         </w:rPr>
-        <w:t xml:space="preserve"> (entrada &lt;= </w:t>
-      </w:r>
-      <w:r>
-        <w:rPr>
-          <w:rFonts w:asciiTheme="majorHAnsi" w:hAnsiTheme="majorHAnsi" w:cstheme="majorHAnsi"/>
-          <w:i/>
-          <w:iCs/>
-          <w:sz w:val="24"/>
-          <w:szCs w:val="24"/>
-        </w:rPr>
-        <w:t>1</w:t>
-      </w:r>
-      <w:r>
-        <w:rPr>
-          <w:rFonts w:asciiTheme="majorHAnsi" w:hAnsiTheme="majorHAnsi" w:cstheme="majorHAnsi"/>
-          <w:i/>
-          <w:iCs/>
-          <w:sz w:val="24"/>
-          <w:szCs w:val="24"/>
-        </w:rPr>
-        <w:t>50</w:t>
-      </w:r>
-      <w:r>
-        <w:rPr>
-          <w:rFonts w:asciiTheme="majorHAnsi" w:hAnsiTheme="majorHAnsi" w:cstheme="majorHAnsi"/>
-          <w:i/>
-          <w:iCs/>
-          <w:sz w:val="24"/>
-          <w:szCs w:val="24"/>
-        </w:rPr>
-        <w:t>0</w:t>
-      </w:r>
-      <w:r>
-        <w:rPr>
-          <w:rFonts w:asciiTheme="majorHAnsi" w:hAnsiTheme="majorHAnsi" w:cstheme="majorHAnsi"/>
-          <w:i/>
-          <w:iCs/>
-          <w:sz w:val="24"/>
-          <w:szCs w:val="24"/>
-        </w:rPr>
-        <w:t>000)</w:t>
+        <w:t xml:space="preserve"> (entrada &lt;= 1500000)</w:t>
       </w:r>
     </w:p>
     <w:p>
@@ -5493,15 +5582,7 @@
           <w:sz w:val="24"/>
           <w:szCs w:val="24"/>
         </w:rPr>
-        <w:t xml:space="preserve"> mas sim da quantidade de entradas </w:t>
-      </w:r>
-      <w:r>
-        <w:rPr>
-          <w:rFonts w:asciiTheme="minorHAnsi" w:hAnsiTheme="minorHAnsi" w:cstheme="minorHAnsi"/>
-          <w:sz w:val="24"/>
-          <w:szCs w:val="24"/>
-        </w:rPr>
-        <w:t>(gráfico 1 e 2)</w:t>
+        <w:t xml:space="preserve"> mas sim da quantidade de entradas (gráfico 1 e 2)</w:t>
       </w:r>
     </w:p>
     <w:p>
@@ -5565,31 +5646,7 @@
           <w:sz w:val="24"/>
           <w:szCs w:val="24"/>
         </w:rPr>
-        <w:t xml:space="preserve"> </w:t>
-      </w:r>
-      <w:r>
-        <w:rPr>
-          <w:rFonts w:asciiTheme="minorHAnsi" w:hAnsiTheme="minorHAnsi" w:cstheme="minorHAnsi"/>
-          <w:sz w:val="24"/>
-          <w:szCs w:val="24"/>
-        </w:rPr>
-        <w:t>(gráfico 1</w:t>
-      </w:r>
-      <w:r>
-        <w:rPr>
-          <w:rFonts w:asciiTheme="minorHAnsi" w:hAnsiTheme="minorHAnsi" w:cstheme="minorHAnsi"/>
-          <w:sz w:val="24"/>
-          <w:szCs w:val="24"/>
-        </w:rPr>
-        <w:t xml:space="preserve"> e 2</w:t>
-      </w:r>
-      <w:r>
-        <w:rPr>
-          <w:rFonts w:asciiTheme="minorHAnsi" w:hAnsiTheme="minorHAnsi" w:cstheme="minorHAnsi"/>
-          <w:sz w:val="24"/>
-          <w:szCs w:val="24"/>
-        </w:rPr>
-        <w:t>)</w:t>
+        <w:t xml:space="preserve"> (gráfico 1 e 2)</w:t>
       </w:r>
     </w:p>
     <w:p>
@@ -5678,63 +5735,7 @@
           <w:sz w:val="24"/>
           <w:szCs w:val="24"/>
         </w:rPr>
-        <w:t xml:space="preserve"> (</w:t>
-      </w:r>
-      <w:r>
-        <w:rPr>
-          <w:rFonts w:asciiTheme="minorHAnsi" w:hAnsiTheme="minorHAnsi" w:cstheme="minorHAnsi"/>
-          <w:sz w:val="24"/>
-          <w:szCs w:val="24"/>
-        </w:rPr>
-        <w:t>dig</w:t>
-      </w:r>
-      <w:r>
-        <w:rPr>
-          <w:rFonts w:asciiTheme="minorHAnsi" w:hAnsiTheme="minorHAnsi" w:cstheme="minorHAnsi"/>
-          <w:sz w:val="24"/>
-          <w:szCs w:val="24"/>
-        </w:rPr>
-        <w:t>)</w:t>
-      </w:r>
-      <w:r>
-        <w:rPr>
-          <w:rFonts w:asciiTheme="minorHAnsi" w:hAnsiTheme="minorHAnsi" w:cstheme="minorHAnsi"/>
-          <w:sz w:val="24"/>
-          <w:szCs w:val="24"/>
-        </w:rPr>
-        <w:t>, o</w:t>
-      </w:r>
-      <w:r>
-        <w:rPr>
-          <w:rFonts w:asciiTheme="minorHAnsi" w:hAnsiTheme="minorHAnsi" w:cstheme="minorHAnsi"/>
-          <w:sz w:val="24"/>
-          <w:szCs w:val="24"/>
-        </w:rPr>
-        <w:t xml:space="preserve"> tempo de execução </w:t>
-      </w:r>
-      <w:r>
-        <w:rPr>
-          <w:rFonts w:asciiTheme="minorHAnsi" w:hAnsiTheme="minorHAnsi" w:cstheme="minorHAnsi"/>
-          <w:sz w:val="24"/>
-          <w:szCs w:val="24"/>
-        </w:rPr>
-        <w:t>é constante</w:t>
-      </w:r>
-      <w:r>
-        <w:rPr>
-          <w:rFonts w:asciiTheme="minorHAnsi" w:hAnsiTheme="minorHAnsi" w:cstheme="minorHAnsi"/>
-          <w:sz w:val="24"/>
-          <w:szCs w:val="24"/>
-        </w:rPr>
-        <w:t xml:space="preserve"> </w:t>
-      </w:r>
-      <w:r>
-        <w:rPr>
-          <w:rFonts w:asciiTheme="minorHAnsi" w:hAnsiTheme="minorHAnsi" w:cstheme="minorHAnsi"/>
-          <w:sz w:val="24"/>
-          <w:szCs w:val="24"/>
-        </w:rPr>
-        <w:t>(gráfico 1)</w:t>
+        <w:t xml:space="preserve"> (dig), o tempo de execução é constante (gráfico 1)</w:t>
       </w:r>
     </w:p>
     <w:p>
@@ -5769,31 +5770,43 @@
           <w:sz w:val="24"/>
           <w:szCs w:val="24"/>
         </w:rPr>
-        <w:t xml:space="preserve">Para </w:t>
-      </w:r>
+        <w:t xml:space="preserve">Para quantidade de entradas variáveis, </w:t>
+      </w:r>
+      <w:proofErr w:type="spellStart"/>
       <w:r>
         <w:rPr>
           <w:rFonts w:asciiTheme="minorHAnsi" w:hAnsiTheme="minorHAnsi" w:cstheme="minorHAnsi"/>
           <w:sz w:val="24"/>
           <w:szCs w:val="24"/>
         </w:rPr>
-        <w:t xml:space="preserve">quantidade de entradas </w:t>
-      </w:r>
+        <w:t>DAGmin</w:t>
+      </w:r>
+      <w:proofErr w:type="spellEnd"/>
       <w:r>
         <w:rPr>
           <w:rFonts w:asciiTheme="minorHAnsi" w:hAnsiTheme="minorHAnsi" w:cstheme="minorHAnsi"/>
           <w:sz w:val="24"/>
           <w:szCs w:val="24"/>
         </w:rPr>
-        <w:t>variáveis</w:t>
-      </w:r>
+        <w:t xml:space="preserve">, </w:t>
+      </w:r>
+      <w:proofErr w:type="spellStart"/>
       <w:r>
         <w:rPr>
           <w:rFonts w:asciiTheme="minorHAnsi" w:hAnsiTheme="minorHAnsi" w:cstheme="minorHAnsi"/>
           <w:sz w:val="24"/>
           <w:szCs w:val="24"/>
         </w:rPr>
-        <w:t xml:space="preserve">, </w:t>
+        <w:t>Dijkstra</w:t>
+      </w:r>
+      <w:proofErr w:type="spellEnd"/>
+      <w:r>
+        <w:rPr>
+          <w:rFonts w:asciiTheme="minorHAnsi" w:hAnsiTheme="minorHAnsi" w:cstheme="minorHAnsi"/>
+          <w:sz w:val="24"/>
+          <w:szCs w:val="24"/>
+        </w:rPr>
+        <w:t xml:space="preserve"> (DAG) e </w:t>
       </w:r>
       <w:proofErr w:type="spellStart"/>
       <w:r>
@@ -5802,7 +5815,7 @@
           <w:sz w:val="24"/>
           <w:szCs w:val="24"/>
         </w:rPr>
-        <w:t>DAGmin</w:t>
+        <w:t>Dijkstra</w:t>
       </w:r>
       <w:proofErr w:type="spellEnd"/>
       <w:r>
@@ -5811,75 +5824,7 @@
           <w:sz w:val="24"/>
           <w:szCs w:val="24"/>
         </w:rPr>
-        <w:t xml:space="preserve">, </w:t>
-      </w:r>
-      <w:proofErr w:type="spellStart"/>
-      <w:r>
-        <w:rPr>
-          <w:rFonts w:asciiTheme="minorHAnsi" w:hAnsiTheme="minorHAnsi" w:cstheme="minorHAnsi"/>
-          <w:sz w:val="24"/>
-          <w:szCs w:val="24"/>
-        </w:rPr>
-        <w:t>Dijkstra</w:t>
-      </w:r>
-      <w:proofErr w:type="spellEnd"/>
-      <w:r>
-        <w:rPr>
-          <w:rFonts w:asciiTheme="minorHAnsi" w:hAnsiTheme="minorHAnsi" w:cstheme="minorHAnsi"/>
-          <w:sz w:val="24"/>
-          <w:szCs w:val="24"/>
-        </w:rPr>
-        <w:t xml:space="preserve"> (DAG) e </w:t>
-      </w:r>
-      <w:proofErr w:type="spellStart"/>
-      <w:r>
-        <w:rPr>
-          <w:rFonts w:asciiTheme="minorHAnsi" w:hAnsiTheme="minorHAnsi" w:cstheme="minorHAnsi"/>
-          <w:sz w:val="24"/>
-          <w:szCs w:val="24"/>
-        </w:rPr>
-        <w:t>Dijkstra</w:t>
-      </w:r>
-      <w:proofErr w:type="spellEnd"/>
-      <w:r>
-        <w:rPr>
-          <w:rFonts w:asciiTheme="minorHAnsi" w:hAnsiTheme="minorHAnsi" w:cstheme="minorHAnsi"/>
-          <w:sz w:val="24"/>
-          <w:szCs w:val="24"/>
-        </w:rPr>
-        <w:t xml:space="preserve"> (dig)</w:t>
-      </w:r>
-      <w:r>
-        <w:rPr>
-          <w:rFonts w:asciiTheme="minorHAnsi" w:hAnsiTheme="minorHAnsi" w:cstheme="minorHAnsi"/>
-          <w:sz w:val="24"/>
-          <w:szCs w:val="24"/>
-        </w:rPr>
-        <w:t xml:space="preserve">, o tempo de execução segue função linear </w:t>
-      </w:r>
-      <w:r>
-        <w:rPr>
-          <w:rFonts w:asciiTheme="minorHAnsi" w:hAnsiTheme="minorHAnsi" w:cstheme="minorHAnsi"/>
-          <w:sz w:val="24"/>
-          <w:szCs w:val="24"/>
-        </w:rPr>
-        <w:t xml:space="preserve">(gráfico </w:t>
-      </w:r>
-      <w:r>
-        <w:rPr>
-          <w:rFonts w:asciiTheme="minorHAnsi" w:hAnsiTheme="minorHAnsi" w:cstheme="minorHAnsi"/>
-          <w:sz w:val="24"/>
-          <w:szCs w:val="24"/>
-        </w:rPr>
-        <w:t>2</w:t>
-      </w:r>
-      <w:r>
-        <w:rPr>
-          <w:rFonts w:asciiTheme="minorHAnsi" w:hAnsiTheme="minorHAnsi" w:cstheme="minorHAnsi"/>
-          <w:sz w:val="24"/>
-          <w:szCs w:val="24"/>
-        </w:rPr>
-        <w:t>)</w:t>
+        <w:t xml:space="preserve"> (dig), o tempo de execução segue função linear (gráfico 2)</w:t>
       </w:r>
     </w:p>
     <w:p>
@@ -5961,15 +5906,7 @@
           <w:sz w:val="24"/>
           <w:szCs w:val="24"/>
         </w:rPr>
-        <w:t xml:space="preserve"> cíclicos </w:t>
-      </w:r>
-      <w:r>
-        <w:rPr>
-          <w:rFonts w:asciiTheme="minorHAnsi" w:hAnsiTheme="minorHAnsi" w:cstheme="minorHAnsi"/>
-          <w:sz w:val="24"/>
-          <w:szCs w:val="24"/>
-        </w:rPr>
-        <w:t>(gráfico 1 e 2)</w:t>
+        <w:t xml:space="preserve"> cíclicos (gráfico 1 e 2)</w:t>
       </w:r>
     </w:p>
     <w:p>
@@ -6049,33 +5986,33 @@
           <w:sz w:val="24"/>
           <w:szCs w:val="24"/>
         </w:rPr>
-        <w:t xml:space="preserve"> (dig)</w:t>
-      </w:r>
+        <w:t xml:space="preserve"> (dig) são muito mais eficientes que </w:t>
+      </w:r>
+      <w:proofErr w:type="spellStart"/>
       <w:r>
         <w:rPr>
           <w:rFonts w:asciiTheme="minorHAnsi" w:hAnsiTheme="minorHAnsi" w:cstheme="minorHAnsi"/>
           <w:sz w:val="24"/>
           <w:szCs w:val="24"/>
         </w:rPr>
-        <w:t xml:space="preserve"> são muito mais eficientes que </w:t>
-      </w:r>
-      <w:proofErr w:type="spellStart"/>
+        <w:t>Bellman</w:t>
+      </w:r>
+      <w:proofErr w:type="spellEnd"/>
       <w:r>
         <w:rPr>
           <w:rFonts w:asciiTheme="minorHAnsi" w:hAnsiTheme="minorHAnsi" w:cstheme="minorHAnsi"/>
           <w:sz w:val="24"/>
           <w:szCs w:val="24"/>
         </w:rPr>
-        <w:t>Bellman</w:t>
-      </w:r>
-      <w:proofErr w:type="spellEnd"/>
+        <w:t>-</w:t>
+      </w:r>
       <w:r>
         <w:rPr>
           <w:rFonts w:asciiTheme="minorHAnsi" w:hAnsiTheme="minorHAnsi" w:cstheme="minorHAnsi"/>
           <w:sz w:val="24"/>
           <w:szCs w:val="24"/>
         </w:rPr>
-        <w:t>-</w:t>
+        <w:t>Ford</w:t>
       </w:r>
       <w:r>
         <w:rPr>
@@ -6083,39 +6020,7 @@
           <w:sz w:val="24"/>
           <w:szCs w:val="24"/>
         </w:rPr>
-        <w:t>Ford</w:t>
-      </w:r>
-      <w:r>
-        <w:rPr>
-          <w:rFonts w:asciiTheme="minorHAnsi" w:hAnsiTheme="minorHAnsi" w:cstheme="minorHAnsi"/>
-          <w:sz w:val="24"/>
-          <w:szCs w:val="24"/>
-        </w:rPr>
-        <w:t xml:space="preserve"> </w:t>
-      </w:r>
-      <w:r>
-        <w:rPr>
-          <w:rFonts w:asciiTheme="minorHAnsi" w:hAnsiTheme="minorHAnsi" w:cstheme="minorHAnsi"/>
-          <w:sz w:val="24"/>
-          <w:szCs w:val="24"/>
-        </w:rPr>
-        <w:t xml:space="preserve">(gráfico 1 e </w:t>
-      </w:r>
-      <w:r>
-        <w:rPr>
-          <w:rFonts w:asciiTheme="minorHAnsi" w:hAnsiTheme="minorHAnsi" w:cstheme="minorHAnsi"/>
-          <w:sz w:val="24"/>
-          <w:szCs w:val="24"/>
-        </w:rPr>
-        <w:t>3</w:t>
-      </w:r>
-      <w:r>
-        <w:rPr>
-          <w:rFonts w:asciiTheme="minorHAnsi" w:hAnsiTheme="minorHAnsi" w:cstheme="minorHAnsi"/>
-          <w:sz w:val="24"/>
-          <w:szCs w:val="24"/>
-        </w:rPr>
-        <w:t>)</w:t>
+        <w:t xml:space="preserve"> (gráfico 1 e 3)</w:t>
       </w:r>
     </w:p>
     <w:p>
@@ -6322,15 +6227,7 @@
           <w:sz w:val="24"/>
           <w:szCs w:val="24"/>
         </w:rPr>
-        <w:t xml:space="preserve">gráfico </w:t>
-      </w:r>
-      <w:r>
-        <w:rPr>
-          <w:rFonts w:asciiTheme="minorHAnsi" w:hAnsiTheme="minorHAnsi" w:cstheme="minorHAnsi"/>
-          <w:sz w:val="24"/>
-          <w:szCs w:val="24"/>
-        </w:rPr>
-        <w:t>3 e 4</w:t>
+        <w:t>gráfico 3 e 4</w:t>
       </w:r>
       <w:r>
         <w:t>)</w:t>
@@ -6438,15 +6335,7 @@
           <w:sz w:val="24"/>
           <w:szCs w:val="24"/>
         </w:rPr>
-        <w:t>O</w:t>
-      </w:r>
-      <w:r>
-        <w:rPr>
-          <w:rFonts w:asciiTheme="minorHAnsi" w:hAnsiTheme="minorHAnsi" w:cstheme="minorHAnsi"/>
-          <w:sz w:val="24"/>
-          <w:szCs w:val="24"/>
-        </w:rPr>
-        <w:t xml:space="preserve"> eixo Y representa a quantidade de entradas, que variam de 100 a 40 milhões. Ainda no mesmo eixo o número entre parêntesis indica a quantidade de vértices </w:t>
+        <w:t xml:space="preserve">O eixo Y representa a quantidade de entradas, que variam de 100 a 40 milhões. Ainda no mesmo eixo o número entre parêntesis indica a quantidade de vértices </w:t>
       </w:r>
       <w:r>
         <w:rPr>
@@ -7862,6 +7751,7 @@
   <w:style w:type="character" w:default="1" w:styleId="Fontepargpadro">
     <w:name w:val="Default Paragraph Font"/>
     <w:uiPriority w:val="1"/>
+    <w:semiHidden/>
     <w:unhideWhenUsed/>
   </w:style>
   <w:style w:type="table" w:default="1" w:styleId="Tabelanormal">

</xml_diff>